<commit_message>
trying to add extra stuff
</commit_message>
<xml_diff>
--- a/Part3.docx
+++ b/Part3.docx
@@ -222,15 +222,7 @@
           <w:sz w:val="24"/>
           <w:szCs w:val="24"/>
         </w:rPr>
-        <w:t xml:space="preserve">Average total operations: </w:t>
-      </w:r>
-      <w:r>
-        <w:rPr>
-          <w:rFonts w:ascii="Times New Roman" w:hAnsi="Times New Roman" w:cs="Times New Roman"/>
-          <w:sz w:val="24"/>
-          <w:szCs w:val="24"/>
-        </w:rPr>
-        <w:t>2,017,840</w:t>
+        <w:t>Average total operations: 2,017,840</w:t>
       </w:r>
     </w:p>
     <w:p>
@@ -252,15 +244,7 @@
           <w:sz w:val="24"/>
           <w:szCs w:val="24"/>
         </w:rPr>
-        <w:t xml:space="preserve">Average total pops: </w:t>
-      </w:r>
-      <w:r>
-        <w:rPr>
-          <w:rFonts w:ascii="Times New Roman" w:hAnsi="Times New Roman" w:cs="Times New Roman"/>
-          <w:sz w:val="24"/>
-          <w:szCs w:val="24"/>
-        </w:rPr>
-        <w:t>14,582</w:t>
+        <w:t>Average total pops: 14,582</w:t>
       </w:r>
     </w:p>
     <w:p>
@@ -282,15 +266,7 @@
           <w:sz w:val="24"/>
           <w:szCs w:val="24"/>
         </w:rPr>
-        <w:t xml:space="preserve">Average total pushes: </w:t>
-      </w:r>
-      <w:r>
-        <w:rPr>
-          <w:rFonts w:ascii="Times New Roman" w:hAnsi="Times New Roman" w:cs="Times New Roman"/>
-          <w:sz w:val="24"/>
-          <w:szCs w:val="24"/>
-        </w:rPr>
-        <w:t>12,308</w:t>
+        <w:t>Average total pushes: 12,308</w:t>
       </w:r>
     </w:p>
     <w:p>
@@ -312,15 +288,7 @@
           <w:sz w:val="24"/>
           <w:szCs w:val="24"/>
         </w:rPr>
-        <w:t xml:space="preserve">Average total peeks: </w:t>
-      </w:r>
-      <w:r>
-        <w:rPr>
-          <w:rFonts w:ascii="Times New Roman" w:hAnsi="Times New Roman" w:cs="Times New Roman"/>
-          <w:sz w:val="24"/>
-          <w:szCs w:val="24"/>
-        </w:rPr>
-        <w:t>1,990,949</w:t>
+        <w:t>Average total peeks: 1,990,949</w:t>
       </w:r>
     </w:p>
     <w:p>
@@ -335,13 +303,7 @@
         <w:spacing w:before="0" w:beforeAutospacing="0" w:after="0" w:afterAutospacing="0"/>
       </w:pPr>
       <w:r>
-        <w:t xml:space="preserve">Upwards of </w:t>
-      </w:r>
-      <w:r>
-        <w:t>2</w:t>
-      </w:r>
-      <w:r>
-        <w:t>0k difference per running</w:t>
+        <w:t>Upwards of 20k difference per running</w:t>
       </w:r>
     </w:p>
     <w:p>
@@ -550,13 +512,7 @@
         <w:spacing w:before="0" w:beforeAutospacing="0" w:after="0" w:afterAutospacing="0"/>
       </w:pPr>
       <w:r>
-        <w:t xml:space="preserve">Upwards of </w:t>
-      </w:r>
-      <w:r>
-        <w:t>1</w:t>
-      </w:r>
-      <w:r>
-        <w:t>0k difference per running</w:t>
+        <w:t>Upwards of 10k difference per running</w:t>
       </w:r>
     </w:p>
     <w:p>
@@ -918,7 +874,7 @@
       <w:proofErr w:type="spellStart"/>
       <w:r>
         <w:rPr>
-          <w:rFonts w:ascii="Times New Roman" w:hAnsi="Times New Roman" w:cs="Times New Roman"/>
+          <w:rFonts w:ascii="Courier New" w:hAnsi="Courier New" w:cs="Courier New"/>
           <w:sz w:val="24"/>
           <w:szCs w:val="24"/>
         </w:rPr>
@@ -939,40 +895,56 @@
           <w:sz w:val="24"/>
           <w:szCs w:val="24"/>
         </w:rPr>
-        <w:t xml:space="preserve"> was very simple. Because both pop and push functions </w:t>
-      </w:r>
-      <w:r>
-        <w:rPr>
-          <w:rFonts w:ascii="Times New Roman" w:hAnsi="Times New Roman" w:cs="Times New Roman"/>
-          <w:sz w:val="24"/>
-          <w:szCs w:val="24"/>
-        </w:rPr>
-        <w:t>lock</w:t>
-      </w:r>
-      <w:r>
-        <w:rPr>
-          <w:rFonts w:ascii="Times New Roman" w:hAnsi="Times New Roman" w:cs="Times New Roman"/>
-          <w:sz w:val="24"/>
-          <w:szCs w:val="24"/>
-        </w:rPr>
-        <w:t xml:space="preserve"> and unlocks</w:t>
-      </w:r>
-      <w:r>
-        <w:rPr>
-          <w:rFonts w:ascii="Times New Roman" w:hAnsi="Times New Roman" w:cs="Times New Roman"/>
-          <w:sz w:val="24"/>
-          <w:szCs w:val="24"/>
-        </w:rPr>
-        <w:t xml:space="preserve"> shared variables, I simply called the pop and push function in the </w:t>
+        <w:t xml:space="preserve"> was </w:t>
+      </w:r>
+      <w:r>
+        <w:rPr>
+          <w:rFonts w:ascii="Times New Roman" w:hAnsi="Times New Roman" w:cs="Times New Roman"/>
+          <w:sz w:val="24"/>
+          <w:szCs w:val="24"/>
+        </w:rPr>
+        <w:t xml:space="preserve">simple. I took my </w:t>
+      </w:r>
+      <w:r>
+        <w:rPr>
+          <w:rFonts w:ascii="Courier New" w:hAnsi="Courier New" w:cs="Courier New"/>
+          <w:sz w:val="24"/>
+          <w:szCs w:val="24"/>
+        </w:rPr>
+        <w:t>pop</w:t>
+      </w:r>
+      <w:r>
+        <w:rPr>
+          <w:rFonts w:ascii="Times New Roman" w:hAnsi="Times New Roman" w:cs="Times New Roman"/>
+          <w:sz w:val="24"/>
+          <w:szCs w:val="24"/>
+        </w:rPr>
+        <w:t xml:space="preserve"> and </w:t>
+      </w:r>
+      <w:r>
+        <w:rPr>
+          <w:rFonts w:ascii="Courier New" w:hAnsi="Courier New" w:cs="Courier New"/>
+          <w:sz w:val="24"/>
+          <w:szCs w:val="24"/>
+        </w:rPr>
+        <w:t>push</w:t>
+      </w:r>
+      <w:r>
+        <w:rPr>
+          <w:rFonts w:ascii="Times New Roman" w:hAnsi="Times New Roman" w:cs="Times New Roman"/>
+          <w:sz w:val="24"/>
+          <w:szCs w:val="24"/>
+        </w:rPr>
+        <w:t xml:space="preserve"> functions, copied them into new </w:t>
       </w:r>
       <w:proofErr w:type="spellStart"/>
       <w:r>
         <w:rPr>
-          <w:rFonts w:ascii="Times New Roman" w:hAnsi="Times New Roman" w:cs="Times New Roman"/>
-          <w:sz w:val="24"/>
-          <w:szCs w:val="24"/>
-        </w:rPr>
-        <w:t>swaptop</w:t>
+          <w:rFonts w:ascii="Courier New" w:hAnsi="Courier New" w:cs="Courier New"/>
+          <w:sz w:val="24"/>
+          <w:szCs w:val="24"/>
+        </w:rPr>
+        <w:t>swap_pop</w:t>
       </w:r>
       <w:proofErr w:type="spellEnd"/>
       <w:r>
@@ -981,25 +953,33 @@
           <w:sz w:val="24"/>
           <w:szCs w:val="24"/>
         </w:rPr>
-        <w:t xml:space="preserve"> </w:t>
-      </w:r>
-      <w:proofErr w:type="gramStart"/>
-      <w:r>
-        <w:rPr>
-          <w:rFonts w:ascii="Times New Roman" w:hAnsi="Times New Roman" w:cs="Times New Roman"/>
-          <w:sz w:val="24"/>
-          <w:szCs w:val="24"/>
-        </w:rPr>
-        <w:t>function</w:t>
-      </w:r>
-      <w:proofErr w:type="gramEnd"/>
-      <w:r>
-        <w:rPr>
-          <w:rFonts w:ascii="Times New Roman" w:hAnsi="Times New Roman" w:cs="Times New Roman"/>
-          <w:sz w:val="24"/>
-          <w:szCs w:val="24"/>
-        </w:rPr>
-        <w:t xml:space="preserve"> respectively. </w:t>
+        <w:t xml:space="preserve"> and </w:t>
+      </w:r>
+      <w:proofErr w:type="spellStart"/>
+      <w:r>
+        <w:rPr>
+          <w:rFonts w:ascii="Courier New" w:hAnsi="Courier New" w:cs="Courier New"/>
+          <w:sz w:val="24"/>
+          <w:szCs w:val="24"/>
+        </w:rPr>
+        <w:t>swap_push</w:t>
+      </w:r>
+      <w:proofErr w:type="spellEnd"/>
+      <w:r>
+        <w:rPr>
+          <w:rFonts w:ascii="Times New Roman" w:hAnsi="Times New Roman" w:cs="Times New Roman"/>
+          <w:sz w:val="24"/>
+          <w:szCs w:val="24"/>
+        </w:rPr>
+        <w:t xml:space="preserve"> functions and erased all mutex uses inside of them. That was there can be no deadlocking or race conditions when calling these functions</w:t>
+      </w:r>
+      <w:r>
+        <w:rPr>
+          <w:rFonts w:ascii="Times New Roman" w:hAnsi="Times New Roman" w:cs="Times New Roman"/>
+          <w:sz w:val="24"/>
+          <w:szCs w:val="24"/>
+        </w:rPr>
+        <w:t>.</w:t>
       </w:r>
     </w:p>
     <w:sectPr>

</xml_diff>